<commit_message>
Modified UI Smoke Test doc file
</commit_message>
<xml_diff>
--- a/documentation/msWordFormat/UI Smoke Tests.docx
+++ b/documentation/msWordFormat/UI Smoke Tests.docx
@@ -5,34 +5,45 @@
     <w:p>
       <w:pPr>
         <w:spacing w:before="100" w:beforeAutospacing="1" w:after="100" w:afterAutospacing="1" w:line="240" w:lineRule="auto"/>
-        <w:outlineLvl w:val="1"/>
-        <w:rPr>
-          <w:rFonts w:ascii="Times New Roman" w:eastAsia="Times New Roman" w:hAnsi="Times New Roman" w:cs="Times New Roman"/>
-          <w:b/>
-          <w:bCs/>
-          <w:sz w:val="36"/>
-          <w:szCs w:val="36"/>
-          <w:lang w:eastAsia="bs-Latn-BA"/>
-        </w:rPr>
-      </w:pPr>
-      <w:r>
-        <w:rPr>
-          <w:rFonts w:ascii="Times New Roman" w:eastAsia="Times New Roman" w:hAnsi="Times New Roman" w:cs="Times New Roman"/>
-          <w:b/>
-          <w:bCs/>
-          <w:sz w:val="36"/>
-          <w:szCs w:val="36"/>
-          <w:lang w:eastAsia="bs-Latn-BA"/>
-        </w:rPr>
-        <w:t>Smoke Tests (UI)</w:t>
+        <w:rPr>
+          <w:rFonts w:ascii="Times New Roman" w:eastAsia="Times New Roman" w:hAnsi="Times New Roman" w:cs="Times New Roman"/>
+          <w:sz w:val="24"/>
+          <w:szCs w:val="24"/>
+          <w:lang w:eastAsia="bs-Latn-BA"/>
+        </w:rPr>
+      </w:pPr>
+      <w:bookmarkStart w:id="0" w:name="_GoBack"/>
+      <w:bookmarkEnd w:id="0"/>
+      <w:r>
+        <w:rPr>
+          <w:rFonts w:ascii="Times New Roman" w:eastAsia="Times New Roman" w:hAnsi="Times New Roman" w:cs="Times New Roman"/>
+          <w:sz w:val="24"/>
+          <w:szCs w:val="24"/>
+          <w:lang w:eastAsia="bs-Latn-BA"/>
+        </w:rPr>
+        <w:t xml:space="preserve">1.  **User Login:**   </w:t>
+      </w:r>
+      <w:r>
+        <w:rPr>
+          <w:rFonts w:ascii="Times New Roman" w:eastAsia="Times New Roman" w:hAnsi="Times New Roman" w:cs="Times New Roman"/>
+          <w:sz w:val="24"/>
+          <w:szCs w:val="24"/>
+          <w:lang w:eastAsia="bs-Latn-BA"/>
+        </w:rPr>
+        <w:br/>
+      </w:r>
+      <w:r>
+        <w:rPr>
+          <w:rFonts w:ascii="Times New Roman" w:eastAsia="Times New Roman" w:hAnsi="Times New Roman" w:cs="Times New Roman"/>
+          <w:sz w:val="24"/>
+          <w:szCs w:val="24"/>
+          <w:lang w:eastAsia="bs-Latn-BA"/>
+        </w:rPr>
+        <w:t xml:space="preserve">    -   Check if the user can successfully log in using valid credentials</w:t>
       </w:r>
     </w:p>
     <w:p>
       <w:pPr>
-        <w:numPr>
-          <w:ilvl w:val="0"/>
-          <w:numId w:val="1"/>
-        </w:numPr>
         <w:spacing w:before="100" w:beforeAutospacing="1" w:after="100" w:afterAutospacing="1" w:line="240" w:lineRule="auto"/>
         <w:rPr>
           <w:rFonts w:ascii="Times New Roman" w:eastAsia="Times New Roman" w:hAnsi="Times New Roman" w:cs="Times New Roman"/>
@@ -44,21 +55,33 @@
       <w:r>
         <w:rPr>
           <w:rFonts w:ascii="Times New Roman" w:eastAsia="Times New Roman" w:hAnsi="Times New Roman" w:cs="Times New Roman"/>
-          <w:b/>
-          <w:bCs/>
-          <w:sz w:val="24"/>
-          <w:szCs w:val="24"/>
-          <w:lang w:eastAsia="bs-Latn-BA"/>
-        </w:rPr>
-        <w:t>Login with valid credentials</w:t>
+          <w:sz w:val="24"/>
+          <w:szCs w:val="24"/>
+          <w:lang w:eastAsia="bs-Latn-BA"/>
+        </w:rPr>
+        <w:t xml:space="preserve">2.  **Book Search:**    </w:t>
+      </w:r>
+      <w:r>
+        <w:rPr>
+          <w:rFonts w:ascii="Times New Roman" w:eastAsia="Times New Roman" w:hAnsi="Times New Roman" w:cs="Times New Roman"/>
+          <w:sz w:val="24"/>
+          <w:szCs w:val="24"/>
+          <w:lang w:eastAsia="bs-Latn-BA"/>
+        </w:rPr>
+        <w:br/>
+      </w:r>
+      <w:r>
+        <w:rPr>
+          <w:rFonts w:ascii="Times New Roman" w:eastAsia="Times New Roman" w:hAnsi="Times New Roman" w:cs="Times New Roman"/>
+          <w:sz w:val="24"/>
+          <w:szCs w:val="24"/>
+          <w:lang w:eastAsia="bs-Latn-BA"/>
+        </w:rPr>
+        <w:t xml:space="preserve">    -   Check if the book search function works and returns results.</w:t>
       </w:r>
     </w:p>
     <w:p>
       <w:pPr>
-        <w:numPr>
-          <w:ilvl w:val="0"/>
-          <w:numId w:val="1"/>
-        </w:numPr>
         <w:spacing w:before="100" w:beforeAutospacing="1" w:after="100" w:afterAutospacing="1" w:line="240" w:lineRule="auto"/>
         <w:rPr>
           <w:rFonts w:ascii="Times New Roman" w:eastAsia="Times New Roman" w:hAnsi="Times New Roman" w:cs="Times New Roman"/>
@@ -70,21 +93,33 @@
       <w:r>
         <w:rPr>
           <w:rFonts w:ascii="Times New Roman" w:eastAsia="Times New Roman" w:hAnsi="Times New Roman" w:cs="Times New Roman"/>
-          <w:b/>
-          <w:bCs/>
-          <w:sz w:val="24"/>
-          <w:szCs w:val="24"/>
-          <w:lang w:eastAsia="bs-Latn-BA"/>
-        </w:rPr>
-        <w:t>Search for a book by title</w:t>
+          <w:sz w:val="24"/>
+          <w:szCs w:val="24"/>
+          <w:lang w:eastAsia="bs-Latn-BA"/>
+        </w:rPr>
+        <w:t xml:space="preserve">3.  **Adding a Book to the Cart:**    </w:t>
+      </w:r>
+      <w:r>
+        <w:rPr>
+          <w:rFonts w:ascii="Times New Roman" w:eastAsia="Times New Roman" w:hAnsi="Times New Roman" w:cs="Times New Roman"/>
+          <w:sz w:val="24"/>
+          <w:szCs w:val="24"/>
+          <w:lang w:eastAsia="bs-Latn-BA"/>
+        </w:rPr>
+        <w:br/>
+      </w:r>
+      <w:r>
+        <w:rPr>
+          <w:rFonts w:ascii="Times New Roman" w:eastAsia="Times New Roman" w:hAnsi="Times New Roman" w:cs="Times New Roman"/>
+          <w:sz w:val="24"/>
+          <w:szCs w:val="24"/>
+          <w:lang w:eastAsia="bs-Latn-BA"/>
+        </w:rPr>
+        <w:t xml:space="preserve">    -   Check if the user can successfully add a book to their cart</w:t>
       </w:r>
     </w:p>
     <w:p>
       <w:pPr>
-        <w:numPr>
-          <w:ilvl w:val="0"/>
-          <w:numId w:val="1"/>
-        </w:numPr>
         <w:spacing w:before="100" w:beforeAutospacing="1" w:after="100" w:afterAutospacing="1" w:line="240" w:lineRule="auto"/>
         <w:rPr>
           <w:rFonts w:ascii="Times New Roman" w:eastAsia="Times New Roman" w:hAnsi="Times New Roman" w:cs="Times New Roman"/>
@@ -96,73 +131,11 @@
       <w:r>
         <w:rPr>
           <w:rFonts w:ascii="Times New Roman" w:eastAsia="Times New Roman" w:hAnsi="Times New Roman" w:cs="Times New Roman"/>
-          <w:b/>
-          <w:bCs/>
-          <w:sz w:val="24"/>
-          <w:szCs w:val="24"/>
-          <w:lang w:eastAsia="bs-Latn-BA"/>
-        </w:rPr>
-        <w:t>Add a book to the cart</w:t>
-      </w:r>
-    </w:p>
-    <w:p>
-      <w:pPr>
-        <w:numPr>
-          <w:ilvl w:val="0"/>
-          <w:numId w:val="1"/>
-        </w:numPr>
-        <w:pBdr>
-          <w:bottom w:val="single" w:sz="6" w:space="1" w:color="auto"/>
-        </w:pBdr>
-        <w:spacing w:before="100" w:beforeAutospacing="1" w:after="100" w:afterAutospacing="1" w:line="240" w:lineRule="auto"/>
-        <w:rPr>
-          <w:rFonts w:ascii="Times New Roman" w:eastAsia="Times New Roman" w:hAnsi="Times New Roman" w:cs="Times New Roman"/>
-          <w:sz w:val="24"/>
-          <w:szCs w:val="24"/>
-          <w:lang w:eastAsia="bs-Latn-BA"/>
-        </w:rPr>
-      </w:pPr>
-      <w:r>
-        <w:rPr>
-          <w:rFonts w:ascii="Times New Roman" w:eastAsia="Times New Roman" w:hAnsi="Times New Roman" w:cs="Times New Roman"/>
-          <w:b/>
-          <w:bCs/>
-          <w:sz w:val="24"/>
-          <w:szCs w:val="24"/>
-          <w:lang w:eastAsia="bs-Latn-BA"/>
-        </w:rPr>
-        <w:t>Proceed to checkout with valid details</w:t>
-      </w:r>
-    </w:p>
-    <w:p>
-      <w:pPr>
-        <w:spacing w:before="100" w:beforeAutospacing="1" w:after="100" w:afterAutospacing="1" w:line="240" w:lineRule="auto"/>
-        <w:rPr>
-          <w:rFonts w:ascii="Times New Roman" w:eastAsia="Times New Roman" w:hAnsi="Times New Roman" w:cs="Times New Roman"/>
-          <w:sz w:val="24"/>
-          <w:szCs w:val="24"/>
-          <w:lang w:eastAsia="bs-Latn-BA"/>
-        </w:rPr>
-      </w:pPr>
-    </w:p>
-    <w:p>
-      <w:pPr>
-        <w:spacing w:before="100" w:beforeAutospacing="1" w:after="100" w:afterAutospacing="1" w:line="240" w:lineRule="auto"/>
-        <w:rPr>
-          <w:rFonts w:ascii="Times New Roman" w:eastAsia="Times New Roman" w:hAnsi="Times New Roman" w:cs="Times New Roman"/>
-          <w:sz w:val="24"/>
-          <w:szCs w:val="24"/>
-          <w:lang w:eastAsia="bs-Latn-BA"/>
-        </w:rPr>
-      </w:pPr>
-      <w:r>
-        <w:rPr>
-          <w:rFonts w:ascii="Times New Roman" w:eastAsia="Times New Roman" w:hAnsi="Times New Roman" w:cs="Times New Roman"/>
-          <w:sz w:val="24"/>
-          <w:szCs w:val="24"/>
-          <w:lang w:eastAsia="bs-Latn-BA"/>
-        </w:rPr>
-        <w:t xml:space="preserve">1.  **User Login:**   </w:t>
+          <w:sz w:val="24"/>
+          <w:szCs w:val="24"/>
+          <w:lang w:eastAsia="bs-Latn-BA"/>
+        </w:rPr>
+        <w:t xml:space="preserve">4.  **Viewing the Cart:**   </w:t>
       </w:r>
       <w:r>
         <w:rPr>
@@ -173,122 +146,6 @@
         </w:rPr>
         <w:br/>
       </w:r>
-      <w:r>
-        <w:rPr>
-          <w:rFonts w:ascii="Times New Roman" w:eastAsia="Times New Roman" w:hAnsi="Times New Roman" w:cs="Times New Roman"/>
-          <w:sz w:val="24"/>
-          <w:szCs w:val="24"/>
-          <w:lang w:eastAsia="bs-Latn-BA"/>
-        </w:rPr>
-        <w:t xml:space="preserve">    -   Check if the user can successfully log in using valid credentials</w:t>
-      </w:r>
-    </w:p>
-    <w:p>
-      <w:pPr>
-        <w:spacing w:before="100" w:beforeAutospacing="1" w:after="100" w:afterAutospacing="1" w:line="240" w:lineRule="auto"/>
-        <w:rPr>
-          <w:rFonts w:ascii="Times New Roman" w:eastAsia="Times New Roman" w:hAnsi="Times New Roman" w:cs="Times New Roman"/>
-          <w:sz w:val="24"/>
-          <w:szCs w:val="24"/>
-          <w:lang w:eastAsia="bs-Latn-BA"/>
-        </w:rPr>
-      </w:pPr>
-      <w:r>
-        <w:rPr>
-          <w:rFonts w:ascii="Times New Roman" w:eastAsia="Times New Roman" w:hAnsi="Times New Roman" w:cs="Times New Roman"/>
-          <w:sz w:val="24"/>
-          <w:szCs w:val="24"/>
-          <w:lang w:eastAsia="bs-Latn-BA"/>
-        </w:rPr>
-        <w:t xml:space="preserve">2.  **Book Search:**    </w:t>
-      </w:r>
-      <w:r>
-        <w:rPr>
-          <w:rFonts w:ascii="Times New Roman" w:eastAsia="Times New Roman" w:hAnsi="Times New Roman" w:cs="Times New Roman"/>
-          <w:sz w:val="24"/>
-          <w:szCs w:val="24"/>
-          <w:lang w:eastAsia="bs-Latn-BA"/>
-        </w:rPr>
-        <w:br/>
-      </w:r>
-      <w:r>
-        <w:rPr>
-          <w:rFonts w:ascii="Times New Roman" w:eastAsia="Times New Roman" w:hAnsi="Times New Roman" w:cs="Times New Roman"/>
-          <w:sz w:val="24"/>
-          <w:szCs w:val="24"/>
-          <w:lang w:eastAsia="bs-Latn-BA"/>
-        </w:rPr>
-        <w:t xml:space="preserve">    -   Check if the book search function works and returns results.</w:t>
-      </w:r>
-    </w:p>
-    <w:p>
-      <w:pPr>
-        <w:spacing w:before="100" w:beforeAutospacing="1" w:after="100" w:afterAutospacing="1" w:line="240" w:lineRule="auto"/>
-        <w:rPr>
-          <w:rFonts w:ascii="Times New Roman" w:eastAsia="Times New Roman" w:hAnsi="Times New Roman" w:cs="Times New Roman"/>
-          <w:sz w:val="24"/>
-          <w:szCs w:val="24"/>
-          <w:lang w:eastAsia="bs-Latn-BA"/>
-        </w:rPr>
-      </w:pPr>
-      <w:r>
-        <w:rPr>
-          <w:rFonts w:ascii="Times New Roman" w:eastAsia="Times New Roman" w:hAnsi="Times New Roman" w:cs="Times New Roman"/>
-          <w:sz w:val="24"/>
-          <w:szCs w:val="24"/>
-          <w:lang w:eastAsia="bs-Latn-BA"/>
-        </w:rPr>
-        <w:t xml:space="preserve">3.  **Adding a Book to the Cart:**    </w:t>
-      </w:r>
-      <w:r>
-        <w:rPr>
-          <w:rFonts w:ascii="Times New Roman" w:eastAsia="Times New Roman" w:hAnsi="Times New Roman" w:cs="Times New Roman"/>
-          <w:sz w:val="24"/>
-          <w:szCs w:val="24"/>
-          <w:lang w:eastAsia="bs-Latn-BA"/>
-        </w:rPr>
-        <w:br/>
-      </w:r>
-      <w:r>
-        <w:rPr>
-          <w:rFonts w:ascii="Times New Roman" w:eastAsia="Times New Roman" w:hAnsi="Times New Roman" w:cs="Times New Roman"/>
-          <w:sz w:val="24"/>
-          <w:szCs w:val="24"/>
-          <w:lang w:eastAsia="bs-Latn-BA"/>
-        </w:rPr>
-        <w:t xml:space="preserve">    -   Check if the user can successfully add a book to their cart</w:t>
-      </w:r>
-    </w:p>
-    <w:p>
-      <w:pPr>
-        <w:spacing w:before="100" w:beforeAutospacing="1" w:after="100" w:afterAutospacing="1" w:line="240" w:lineRule="auto"/>
-        <w:rPr>
-          <w:rFonts w:ascii="Times New Roman" w:eastAsia="Times New Roman" w:hAnsi="Times New Roman" w:cs="Times New Roman"/>
-          <w:sz w:val="24"/>
-          <w:szCs w:val="24"/>
-          <w:lang w:eastAsia="bs-Latn-BA"/>
-        </w:rPr>
-      </w:pPr>
-      <w:r>
-        <w:rPr>
-          <w:rFonts w:ascii="Times New Roman" w:eastAsia="Times New Roman" w:hAnsi="Times New Roman" w:cs="Times New Roman"/>
-          <w:sz w:val="24"/>
-          <w:szCs w:val="24"/>
-          <w:lang w:eastAsia="bs-Latn-BA"/>
-        </w:rPr>
-        <w:t xml:space="preserve">4.  **Viewing the Cart:**   </w:t>
-      </w:r>
-      <w:r>
-        <w:rPr>
-          <w:rFonts w:ascii="Times New Roman" w:eastAsia="Times New Roman" w:hAnsi="Times New Roman" w:cs="Times New Roman"/>
-          <w:sz w:val="24"/>
-          <w:szCs w:val="24"/>
-          <w:lang w:eastAsia="bs-Latn-BA"/>
-        </w:rPr>
-        <w:br/>
-      </w:r>
-      <w:bookmarkStart w:id="0" w:name="_GoBack"/>
-      <w:bookmarkEnd w:id="0"/>
       <w:r>
         <w:rPr>
           <w:rFonts w:ascii="Times New Roman" w:eastAsia="Times New Roman" w:hAnsi="Times New Roman" w:cs="Times New Roman"/>

</xml_diff>